<commit_message>
update software requirement doc.
</commit_message>
<xml_diff>
--- a/软件需求说明书模板.docx
+++ b/软件需求说明书模板.docx
@@ -430,7 +430,6 @@
       <w:pPr>
         <w:pStyle w:val="1"/>
       </w:pPr>
-      <w:bookmarkStart w:id="0" w:name="_GoBack"/>
       <w:r>
         <w:rPr>
           <w:rFonts w:hint="eastAsia"/>
@@ -441,13 +440,151 @@
     </w:p>
     <w:p>
       <w:pPr>
+        <w:pStyle w:val="3"/>
+      </w:pPr>
+      <w:r>
+        <w:rPr>
+          <w:rFonts w:hint="eastAsia"/>
+        </w:rPr>
+        <w:t>目的和范围</w:t>
+      </w:r>
+    </w:p>
+    <w:p>
+      <w:pPr>
+        <w:pStyle w:val="3"/>
+        <w:rPr>
+          <w:rFonts w:hint="eastAsia"/>
+        </w:rPr>
+      </w:pPr>
+      <w:r>
+        <w:rPr>
+          <w:rFonts w:hint="eastAsia"/>
+        </w:rPr>
+        <w:t>文档编写目的</w:t>
+      </w:r>
+    </w:p>
+    <w:p>
+      <w:pPr>
+        <w:ind w:firstLine="420"/>
+      </w:pPr>
+      <w:r>
+        <w:rPr>
+          <w:rFonts w:hint="eastAsia"/>
+        </w:rPr>
+        <w:t>该文档为理财管理系统的需求分析文档，旨在介绍该系统的功能需求、非功能需求和系统接口。</w:t>
+      </w:r>
+    </w:p>
+    <w:p>
+      <w:pPr>
+        <w:pStyle w:val="3"/>
+        <w:rPr>
+          <w:rFonts w:hint="eastAsia"/>
+        </w:rPr>
+      </w:pPr>
+      <w:r>
+        <w:rPr>
+          <w:rFonts w:hint="eastAsia"/>
+        </w:rPr>
+        <w:t>文档内容</w:t>
+      </w:r>
+      <w:r>
+        <w:rPr>
+          <w:rFonts w:hint="eastAsia"/>
+        </w:rPr>
+        <w:t>适用范围</w:t>
+      </w:r>
+    </w:p>
+    <w:p>
+      <w:pPr>
+        <w:ind w:firstLine="284"/>
+        <w:rPr>
+          <w:rFonts w:hint="eastAsia"/>
+        </w:rPr>
+      </w:pPr>
+      <w:r>
+        <w:rPr>
+          <w:rFonts w:hint="eastAsia"/>
+        </w:rPr>
+        <w:t>该文档的面向该系统的所有涉</w:t>
+      </w:r>
+      <w:proofErr w:type="gramStart"/>
+      <w:r>
+        <w:rPr>
+          <w:rFonts w:hint="eastAsia"/>
+        </w:rPr>
+        <w:t>众进行</w:t>
+      </w:r>
+      <w:proofErr w:type="gramEnd"/>
+      <w:r>
+        <w:rPr>
+          <w:rFonts w:hint="eastAsia"/>
+        </w:rPr>
+        <w:t>编写，</w:t>
+      </w:r>
+      <w:r>
+        <w:rPr>
+          <w:rFonts w:hint="eastAsia"/>
+        </w:rPr>
+        <w:t>作为重要的参考和查阅资料。该文档的适用人员包括该系统的需求分析人员、概要设计人员、详细设计人员、数据模型设计人员、开发人员、测试人员、部署人员、项目管理人员、业务咨询人员、最终用户等。</w:t>
+      </w:r>
+    </w:p>
+    <w:p>
+      <w:pPr>
         <w:pStyle w:val="2"/>
       </w:pPr>
       <w:r>
         <w:rPr>
           <w:rFonts w:hint="eastAsia"/>
         </w:rPr>
-        <w:t>目的和范围</w:t>
+        <w:t>背景</w:t>
+      </w:r>
+    </w:p>
+    <w:p>
+      <w:pPr>
+        <w:ind w:firstLine="284"/>
+      </w:pPr>
+      <w:r>
+        <w:rPr>
+          <w:rFonts w:hint="eastAsia"/>
+        </w:rPr>
+        <w:t>随着业务的创新和时代的发展，传统金融行业逐步进入以客户为中心，提供专业的个性化服务的新时代。</w:t>
+      </w:r>
+    </w:p>
+    <w:p>
+      <w:r>
+        <w:t>2018</w:t>
+      </w:r>
+      <w:r>
+        <w:t>年底，国内某大型综合券商宣布公司经纪业务发展与管理委员会更名为财富管理委员会，并进行相应组织架构调整。市场人士认为，经纪业务名称上的变更其实是一种宣告，意味着以经纪业务为主的营业部的新</w:t>
+      </w:r>
+      <w:proofErr w:type="gramStart"/>
+      <w:r>
+        <w:t>一</w:t>
+      </w:r>
+      <w:proofErr w:type="gramEnd"/>
+      <w:r>
+        <w:t>轮转型大幕正式拉开。即有传统的通道类业务转型为财富管理。</w:t>
+      </w:r>
+    </w:p>
+    <w:p>
+      <w:pPr>
+        <w:ind w:firstLine="284"/>
+        <w:rPr>
+          <w:rFonts w:hint="eastAsia"/>
+        </w:rPr>
+      </w:pPr>
+      <w:r>
+        <w:rPr>
+          <w:rFonts w:hint="eastAsia"/>
+        </w:rPr>
+        <w:t>得益于国内经济持续发展，近年来居民收入稳步增长，催生了多样化的财富管理需求，在此背景下，金融机构不断设计并为客户提供个性化理财产品。在金融科技的浪潮下，发育</w:t>
+      </w:r>
+      <w:r>
+        <w:rPr>
+          <w:rFonts w:hint="eastAsia"/>
+        </w:rPr>
+        <w:lastRenderedPageBreak/>
+        <w:t>出理财产品管理系统这一非常典型的系统需求。</w:t>
       </w:r>
     </w:p>
     <w:p>
@@ -458,7 +595,7 @@
         <w:rPr>
           <w:rFonts w:hint="eastAsia"/>
         </w:rPr>
-        <w:t>背景</w:t>
+        <w:t>术语和定义</w:t>
       </w:r>
     </w:p>
     <w:p>
@@ -469,7 +606,357 @@
         <w:rPr>
           <w:rFonts w:hint="eastAsia"/>
         </w:rPr>
-        <w:t>术语和定义</w:t>
+        <w:t>参考资料</w:t>
+      </w:r>
+    </w:p>
+    <w:p>
+      <w:r>
+        <w:t>a)</w:t>
+      </w:r>
+      <w:r>
+        <w:tab/>
+        <w:t>UML</w:t>
+      </w:r>
+      <w:r>
+        <w:t>和模式应用（原书第</w:t>
+      </w:r>
+      <w:r>
+        <w:t>3</w:t>
+      </w:r>
+      <w:r>
+        <w:t>版）</w:t>
+      </w:r>
+      <w:r>
+        <w:t>/</w:t>
+      </w:r>
+      <w:r>
+        <w:t>（美）拉曼（</w:t>
+      </w:r>
+      <w:proofErr w:type="spellStart"/>
+      <w:r>
+        <w:t>Larman</w:t>
+      </w:r>
+      <w:proofErr w:type="spellEnd"/>
+      <w:r>
+        <w:t>, C.</w:t>
+      </w:r>
+      <w:r>
+        <w:t>）著；李洋等译</w:t>
+      </w:r>
+      <w:r>
+        <w:t>.—</w:t>
+      </w:r>
+      <w:r>
+        <w:t>北京：机械工业出版社，</w:t>
+      </w:r>
+      <w:r>
+        <w:t>2006.5</w:t>
+      </w:r>
+      <w:r>
+        <w:t>。</w:t>
+      </w:r>
+    </w:p>
+    <w:p>
+      <w:pPr>
+        <w:rPr>
+          <w:rFonts w:hint="eastAsia"/>
+        </w:rPr>
+      </w:pPr>
+      <w:r>
+        <w:t>b)</w:t>
+      </w:r>
+      <w:r>
+        <w:tab/>
+        <w:t>IT</w:t>
+      </w:r>
+      <w:r>
+        <w:t>项目管理（原书第</w:t>
+      </w:r>
+      <w:r>
+        <w:t>7</w:t>
+      </w:r>
+      <w:r>
+        <w:t>版）</w:t>
+      </w:r>
+      <w:r>
+        <w:t>/</w:t>
+      </w:r>
+      <w:r>
+        <w:t>（美）施瓦尔贝（</w:t>
+      </w:r>
+      <w:r>
+        <w:t>Schwalbe, K.</w:t>
+      </w:r>
+      <w:r>
+        <w:t>）著；</w:t>
+      </w:r>
+      <w:proofErr w:type="gramStart"/>
+      <w:r>
+        <w:t>邢</w:t>
+      </w:r>
+      <w:proofErr w:type="gramEnd"/>
+      <w:r>
+        <w:t>春晓等译</w:t>
+      </w:r>
+      <w:r>
+        <w:t>.—</w:t>
+      </w:r>
+      <w:r>
+        <w:t>北京：机械工业出版社，</w:t>
+      </w:r>
+      <w:r>
+        <w:t>2015.8</w:t>
+      </w:r>
+      <w:r>
+        <w:t>。</w:t>
+      </w:r>
+    </w:p>
+    <w:p>
+      <w:pPr>
+        <w:pStyle w:val="1"/>
+      </w:pPr>
+      <w:r>
+        <w:rPr>
+          <w:rFonts w:hint="eastAsia"/>
+        </w:rPr>
+        <w:t>系统概述</w:t>
+      </w:r>
+    </w:p>
+    <w:p>
+      <w:r>
+        <w:rPr>
+          <w:rFonts w:hint="eastAsia"/>
+        </w:rPr>
+        <w:t>为了满足多样化的财富管理需求，为了提供个客户个性化的理财产品，我们的理财管理系统有着如下的建设目标：</w:t>
+      </w:r>
+    </w:p>
+    <w:p>
+      <w:pPr>
+        <w:pStyle w:val="a4"/>
+        <w:numPr>
+          <w:ilvl w:val="0"/>
+          <w:numId w:val="6"/>
+        </w:numPr>
+        <w:ind w:firstLineChars="0"/>
+      </w:pPr>
+      <w:r>
+        <w:t>实现企业级理财产品管理中心</w:t>
+      </w:r>
+    </w:p>
+    <w:p>
+      <w:pPr>
+        <w:pStyle w:val="a4"/>
+        <w:numPr>
+          <w:ilvl w:val="0"/>
+          <w:numId w:val="6"/>
+        </w:numPr>
+        <w:ind w:firstLineChars="0"/>
+      </w:pPr>
+      <w:r>
+        <w:t>实现对产品集中统一管理，为各渠道提供标准化的产品数据</w:t>
+      </w:r>
+    </w:p>
+    <w:p>
+      <w:pPr>
+        <w:pStyle w:val="a4"/>
+        <w:numPr>
+          <w:ilvl w:val="0"/>
+          <w:numId w:val="6"/>
+        </w:numPr>
+        <w:ind w:firstLineChars="0"/>
+      </w:pPr>
+      <w:r>
+        <w:t>实现对产品生命周期管理</w:t>
+      </w:r>
+    </w:p>
+    <w:p>
+      <w:pPr>
+        <w:pStyle w:val="a4"/>
+        <w:numPr>
+          <w:ilvl w:val="0"/>
+          <w:numId w:val="6"/>
+        </w:numPr>
+        <w:ind w:firstLineChars="0"/>
+      </w:pPr>
+      <w:r>
+        <w:t>构建一套产品模型</w:t>
+      </w:r>
+    </w:p>
+    <w:p>
+      <w:pPr>
+        <w:pStyle w:val="a4"/>
+        <w:numPr>
+          <w:ilvl w:val="0"/>
+          <w:numId w:val="6"/>
+        </w:numPr>
+        <w:ind w:firstLineChars="0"/>
+      </w:pPr>
+      <w:r>
+        <w:t>提供产品考核和产品分析功能，便于产品的优化和目标客户定位</w:t>
+      </w:r>
+    </w:p>
+    <w:p>
+      <w:pPr>
+        <w:pStyle w:val="a4"/>
+        <w:numPr>
+          <w:ilvl w:val="0"/>
+          <w:numId w:val="6"/>
+        </w:numPr>
+        <w:ind w:firstLineChars="0"/>
+      </w:pPr>
+      <w:r>
+        <w:t>保障系统的可靠性、安全性和稳定性</w:t>
+      </w:r>
+    </w:p>
+    <w:p>
+      <w:pPr>
+        <w:pStyle w:val="a4"/>
+        <w:numPr>
+          <w:ilvl w:val="0"/>
+          <w:numId w:val="6"/>
+        </w:numPr>
+        <w:ind w:firstLineChars="0"/>
+      </w:pPr>
+      <w:r>
+        <w:t>为运营人员提供便利的查询与统计功能</w:t>
+      </w:r>
+    </w:p>
+    <w:p>
+      <w:r>
+        <w:rPr>
+          <w:rFonts w:hint="eastAsia"/>
+        </w:rPr>
+        <w:t>同时该系统所支持的业务范围包括：产品模型，金融类产品，咨询服务类产品，产品管理流程。</w:t>
+      </w:r>
+    </w:p>
+    <w:p>
+      <w:pPr>
+        <w:pStyle w:val="a4"/>
+        <w:numPr>
+          <w:ilvl w:val="0"/>
+          <w:numId w:val="7"/>
+        </w:numPr>
+        <w:ind w:firstLineChars="0"/>
+      </w:pPr>
+      <w:r>
+        <w:t>产品模型</w:t>
+      </w:r>
+    </w:p>
+    <w:p>
+      <w:r>
+        <w:rPr>
+          <w:rFonts w:hint="eastAsia"/>
+        </w:rPr>
+        <w:lastRenderedPageBreak/>
+        <w:t>产品模型包括产品的基本信息、产品类型、产品分级分类、价格体系、产品适当性、产品营销策略、产品评价和产品考核等。</w:t>
+      </w:r>
+    </w:p>
+    <w:p>
+      <w:pPr>
+        <w:pStyle w:val="a4"/>
+        <w:numPr>
+          <w:ilvl w:val="0"/>
+          <w:numId w:val="7"/>
+        </w:numPr>
+        <w:ind w:firstLineChars="0"/>
+      </w:pPr>
+      <w:r>
+        <w:t>金融类产品</w:t>
+      </w:r>
+    </w:p>
+    <w:p>
+      <w:r>
+        <w:rPr>
+          <w:rFonts w:hint="eastAsia"/>
+        </w:rPr>
+        <w:t>包括证券理财、私募基金、公墓基金、银行理财、信托产品、债券产品、保险产品等。</w:t>
+      </w:r>
+    </w:p>
+    <w:p>
+      <w:pPr>
+        <w:pStyle w:val="a4"/>
+        <w:numPr>
+          <w:ilvl w:val="0"/>
+          <w:numId w:val="7"/>
+        </w:numPr>
+        <w:ind w:firstLineChars="0"/>
+      </w:pPr>
+      <w:r>
+        <w:t>咨询服务类产品</w:t>
+      </w:r>
+    </w:p>
+    <w:p>
+      <w:r>
+        <w:rPr>
+          <w:rFonts w:hint="eastAsia"/>
+        </w:rPr>
+        <w:t>咨询类产品、投</w:t>
+      </w:r>
+      <w:proofErr w:type="gramStart"/>
+      <w:r>
+        <w:rPr>
+          <w:rFonts w:hint="eastAsia"/>
+        </w:rPr>
+        <w:t>研</w:t>
+      </w:r>
+      <w:proofErr w:type="gramEnd"/>
+      <w:r>
+        <w:rPr>
+          <w:rFonts w:hint="eastAsia"/>
+        </w:rPr>
+        <w:t>类产品、服务类产品等。</w:t>
+      </w:r>
+    </w:p>
+    <w:p>
+      <w:pPr>
+        <w:pStyle w:val="a4"/>
+        <w:numPr>
+          <w:ilvl w:val="0"/>
+          <w:numId w:val="7"/>
+        </w:numPr>
+        <w:ind w:firstLineChars="0"/>
+      </w:pPr>
+      <w:r>
+        <w:t>产品管理流程</w:t>
+      </w:r>
+    </w:p>
+    <w:p>
+      <w:pPr>
+        <w:rPr>
+          <w:rFonts w:hint="eastAsia"/>
+        </w:rPr>
+      </w:pPr>
+      <w:r>
+        <w:rPr>
+          <w:rFonts w:hint="eastAsia"/>
+        </w:rPr>
+        <w:t>产品管理系统主要围绕产品的产、供、销流程，其业务流程包括产品录入、产品导入、产品评估、产品审核、产品配置等产品生产环节；然后到产品上架、产品展示、产品下架的供应环节；再到制定产品营销策略、任务，以及产品销售结果统计、产品考核和评价等，实现产</w:t>
+      </w:r>
+      <w:proofErr w:type="gramStart"/>
+      <w:r>
+        <w:rPr>
+          <w:rFonts w:hint="eastAsia"/>
+        </w:rPr>
+        <w:t>品全生命周期</w:t>
+      </w:r>
+      <w:proofErr w:type="gramEnd"/>
+      <w:r>
+        <w:rPr>
+          <w:rFonts w:hint="eastAsia"/>
+        </w:rPr>
+        <w:t>管理。</w:t>
+      </w:r>
+    </w:p>
+    <w:p>
+      <w:pPr>
+        <w:pStyle w:val="1"/>
+      </w:pPr>
+      <w:r>
+        <w:rPr>
+          <w:rFonts w:hint="eastAsia"/>
+        </w:rPr>
+        <w:lastRenderedPageBreak/>
+        <w:t>运行环境</w:t>
       </w:r>
     </w:p>
     <w:p>
@@ -480,7 +967,101 @@
         <w:rPr>
           <w:rFonts w:hint="eastAsia"/>
         </w:rPr>
-        <w:t>参考资料</w:t>
+        <w:t>硬件环境</w:t>
+      </w:r>
+    </w:p>
+    <w:p>
+      <w:pPr>
+        <w:rPr>
+          <w:rFonts w:hint="eastAsia"/>
+        </w:rPr>
+      </w:pPr>
+      <w:r>
+        <w:rPr>
+          <w:rFonts w:hint="eastAsia"/>
+          <w:noProof/>
+        </w:rPr>
+        <w:drawing>
+          <wp:inline distT="0" distB="0" distL="114300" distR="114300" wp14:anchorId="2F92CC02" wp14:editId="2DA92BA4">
+            <wp:extent cx="4946054" cy="4237264"/>
+            <wp:effectExtent l="0" t="0" r="6985" b="0"/>
+            <wp:docPr id="6" name="图片 6" descr="物理架构"/>
+            <wp:cNvGraphicFramePr>
+              <a:graphicFrameLocks xmlns:a="http://schemas.openxmlformats.org/drawingml/2006/main" noChangeAspect="1"/>
+            </wp:cNvGraphicFramePr>
+            <a:graphic xmlns:a="http://schemas.openxmlformats.org/drawingml/2006/main">
+              <a:graphicData uri="http://schemas.openxmlformats.org/drawingml/2006/picture">
+                <pic:pic xmlns:pic="http://schemas.openxmlformats.org/drawingml/2006/picture">
+                  <pic:nvPicPr>
+                    <pic:cNvPr id="6" name="图片 6" descr="物理架构"/>
+                    <pic:cNvPicPr>
+                      <a:picLocks noChangeAspect="1"/>
+                    </pic:cNvPicPr>
+                  </pic:nvPicPr>
+                  <pic:blipFill>
+                    <a:blip r:embed="rId5"/>
+                    <a:stretch>
+                      <a:fillRect/>
+                    </a:stretch>
+                  </pic:blipFill>
+                  <pic:spPr>
+                    <a:xfrm>
+                      <a:off x="0" y="0"/>
+                      <a:ext cx="4988754" cy="4273845"/>
+                    </a:xfrm>
+                    <a:prstGeom prst="rect">
+                      <a:avLst/>
+                    </a:prstGeom>
+                  </pic:spPr>
+                </pic:pic>
+              </a:graphicData>
+            </a:graphic>
+          </wp:inline>
+        </w:drawing>
+      </w:r>
+    </w:p>
+    <w:p>
+      <w:pPr>
+        <w:pStyle w:val="2"/>
+      </w:pPr>
+      <w:r>
+        <w:rPr>
+          <w:rFonts w:hint="eastAsia"/>
+        </w:rPr>
+        <w:t>软件环境</w:t>
+      </w:r>
+    </w:p>
+    <w:p>
+      <w:r>
+        <w:rPr>
+          <w:rFonts w:hint="eastAsia"/>
+        </w:rPr>
+        <w:t>服务器：</w:t>
+      </w:r>
+      <w:r>
+        <w:rPr>
+          <w:rFonts w:hint="eastAsia"/>
+        </w:rPr>
+        <w:t>Tomcat</w:t>
+      </w:r>
+    </w:p>
+    <w:p>
+      <w:pPr>
+        <w:rPr>
+          <w:rFonts w:hint="eastAsia"/>
+        </w:rPr>
+      </w:pPr>
+      <w:r>
+        <w:rPr>
+          <w:rFonts w:hint="eastAsia"/>
+        </w:rPr>
+        <w:t>数据库：</w:t>
+      </w:r>
+      <w:r>
+        <w:rPr>
+          <w:rFonts w:hint="eastAsia"/>
+        </w:rPr>
+        <w:t>MySQL</w:t>
       </w:r>
     </w:p>
     <w:p>
@@ -491,8 +1072,17 @@
         <w:rPr>
           <w:rFonts w:hint="eastAsia"/>
         </w:rPr>
-        <w:t>系统概述</w:t>
-      </w:r>
+        <w:t>功能划分</w:t>
+      </w:r>
+    </w:p>
+    <w:p>
+      <w:pPr>
+        <w:rPr>
+          <w:rFonts w:hint="eastAsia"/>
+        </w:rPr>
+      </w:pPr>
+      <w:bookmarkStart w:id="0" w:name="_GoBack"/>
+      <w:bookmarkEnd w:id="0"/>
     </w:p>
     <w:p>
       <w:pPr>
@@ -502,29 +1092,8 @@
         <w:rPr>
           <w:rFonts w:hint="eastAsia"/>
         </w:rPr>
-        <w:t>运行环境</w:t>
-      </w:r>
-    </w:p>
-    <w:p>
-      <w:pPr>
-        <w:pStyle w:val="2"/>
-      </w:pPr>
-      <w:r>
-        <w:rPr>
-          <w:rFonts w:hint="eastAsia"/>
-        </w:rPr>
-        <w:t>硬件环境</w:t>
-      </w:r>
-    </w:p>
-    <w:p>
-      <w:pPr>
-        <w:pStyle w:val="2"/>
-      </w:pPr>
-      <w:r>
-        <w:rPr>
-          <w:rFonts w:hint="eastAsia"/>
-        </w:rPr>
-        <w:t>软件环境</w:t>
+        <w:lastRenderedPageBreak/>
+        <w:t>功能描述</w:t>
       </w:r>
     </w:p>
     <w:p>
@@ -535,7 +1104,7 @@
         <w:rPr>
           <w:rFonts w:hint="eastAsia"/>
         </w:rPr>
-        <w:t>功能划分</w:t>
+        <w:t>用户界面</w:t>
       </w:r>
     </w:p>
     <w:p>
@@ -546,32 +1115,8 @@
         <w:rPr>
           <w:rFonts w:hint="eastAsia"/>
         </w:rPr>
-        <w:t>功能描述</w:t>
-      </w:r>
-    </w:p>
-    <w:p>
-      <w:pPr>
-        <w:pStyle w:val="1"/>
-      </w:pPr>
-      <w:r>
-        <w:rPr>
-          <w:rFonts w:hint="eastAsia"/>
-        </w:rPr>
-        <w:t>用户界面</w:t>
-      </w:r>
-    </w:p>
-    <w:p>
-      <w:pPr>
-        <w:pStyle w:val="1"/>
-      </w:pPr>
-      <w:r>
-        <w:rPr>
-          <w:rFonts w:hint="eastAsia"/>
-        </w:rPr>
-        <w:lastRenderedPageBreak/>
         <w:t>性能及其他需求</w:t>
       </w:r>
-      <w:bookmarkEnd w:id="0"/>
     </w:p>
     <w:sectPr>
       <w:pgSz w:w="11906" w:h="16838" w:code="9"/>
@@ -678,6 +1223,119 @@
     </w:lvl>
   </w:abstractNum>
   <w:abstractNum w:abstractNumId="1" w15:restartNumberingAfterBreak="0">
+    <w:nsid w:val="1EF84AAA"/>
+    <w:multiLevelType w:val="hybridMultilevel"/>
+    <w:tmpl w:val="60F62A16"/>
+    <w:lvl w:ilvl="0" w:tplc="04090001">
+      <w:start w:val="1"/>
+      <w:numFmt w:val="bullet"/>
+      <w:lvlText w:val=""/>
+      <w:lvlJc w:val="left"/>
+      <w:pPr>
+        <w:ind w:left="420" w:hanging="420"/>
+      </w:pPr>
+      <w:rPr>
+        <w:rFonts w:ascii="Wingdings" w:hAnsi="Wingdings" w:hint="default"/>
+      </w:rPr>
+    </w:lvl>
+    <w:lvl w:ilvl="1" w:tplc="04090003" w:tentative="1">
+      <w:start w:val="1"/>
+      <w:numFmt w:val="bullet"/>
+      <w:lvlText w:val=""/>
+      <w:lvlJc w:val="left"/>
+      <w:pPr>
+        <w:ind w:left="840" w:hanging="420"/>
+      </w:pPr>
+      <w:rPr>
+        <w:rFonts w:ascii="Wingdings" w:hAnsi="Wingdings" w:hint="default"/>
+      </w:rPr>
+    </w:lvl>
+    <w:lvl w:ilvl="2" w:tplc="04090005" w:tentative="1">
+      <w:start w:val="1"/>
+      <w:numFmt w:val="bullet"/>
+      <w:lvlText w:val=""/>
+      <w:lvlJc w:val="left"/>
+      <w:pPr>
+        <w:ind w:left="1260" w:hanging="420"/>
+      </w:pPr>
+      <w:rPr>
+        <w:rFonts w:ascii="Wingdings" w:hAnsi="Wingdings" w:hint="default"/>
+      </w:rPr>
+    </w:lvl>
+    <w:lvl w:ilvl="3" w:tplc="04090001" w:tentative="1">
+      <w:start w:val="1"/>
+      <w:numFmt w:val="bullet"/>
+      <w:lvlText w:val=""/>
+      <w:lvlJc w:val="left"/>
+      <w:pPr>
+        <w:ind w:left="1680" w:hanging="420"/>
+      </w:pPr>
+      <w:rPr>
+        <w:rFonts w:ascii="Wingdings" w:hAnsi="Wingdings" w:hint="default"/>
+      </w:rPr>
+    </w:lvl>
+    <w:lvl w:ilvl="4" w:tplc="04090003" w:tentative="1">
+      <w:start w:val="1"/>
+      <w:numFmt w:val="bullet"/>
+      <w:lvlText w:val=""/>
+      <w:lvlJc w:val="left"/>
+      <w:pPr>
+        <w:ind w:left="2100" w:hanging="420"/>
+      </w:pPr>
+      <w:rPr>
+        <w:rFonts w:ascii="Wingdings" w:hAnsi="Wingdings" w:hint="default"/>
+      </w:rPr>
+    </w:lvl>
+    <w:lvl w:ilvl="5" w:tplc="04090005" w:tentative="1">
+      <w:start w:val="1"/>
+      <w:numFmt w:val="bullet"/>
+      <w:lvlText w:val=""/>
+      <w:lvlJc w:val="left"/>
+      <w:pPr>
+        <w:ind w:left="2520" w:hanging="420"/>
+      </w:pPr>
+      <w:rPr>
+        <w:rFonts w:ascii="Wingdings" w:hAnsi="Wingdings" w:hint="default"/>
+      </w:rPr>
+    </w:lvl>
+    <w:lvl w:ilvl="6" w:tplc="04090001" w:tentative="1">
+      <w:start w:val="1"/>
+      <w:numFmt w:val="bullet"/>
+      <w:lvlText w:val=""/>
+      <w:lvlJc w:val="left"/>
+      <w:pPr>
+        <w:ind w:left="2940" w:hanging="420"/>
+      </w:pPr>
+      <w:rPr>
+        <w:rFonts w:ascii="Wingdings" w:hAnsi="Wingdings" w:hint="default"/>
+      </w:rPr>
+    </w:lvl>
+    <w:lvl w:ilvl="7" w:tplc="04090003" w:tentative="1">
+      <w:start w:val="1"/>
+      <w:numFmt w:val="bullet"/>
+      <w:lvlText w:val=""/>
+      <w:lvlJc w:val="left"/>
+      <w:pPr>
+        <w:ind w:left="3360" w:hanging="420"/>
+      </w:pPr>
+      <w:rPr>
+        <w:rFonts w:ascii="Wingdings" w:hAnsi="Wingdings" w:hint="default"/>
+      </w:rPr>
+    </w:lvl>
+    <w:lvl w:ilvl="8" w:tplc="04090005" w:tentative="1">
+      <w:start w:val="1"/>
+      <w:numFmt w:val="bullet"/>
+      <w:lvlText w:val=""/>
+      <w:lvlJc w:val="left"/>
+      <w:pPr>
+        <w:ind w:left="3780" w:hanging="420"/>
+      </w:pPr>
+      <w:rPr>
+        <w:rFonts w:ascii="Wingdings" w:hAnsi="Wingdings" w:hint="default"/>
+      </w:rPr>
+    </w:lvl>
+  </w:abstractNum>
+  <w:abstractNum w:abstractNumId="2" w15:restartNumberingAfterBreak="0">
     <w:nsid w:val="4F400801"/>
     <w:multiLevelType w:val="multilevel"/>
     <w:tmpl w:val="5FFA5494"/>
@@ -826,7 +1484,7 @@
       </w:rPr>
     </w:lvl>
   </w:abstractNum>
-  <w:abstractNum w:abstractNumId="2" w15:restartNumberingAfterBreak="0">
+  <w:abstractNum w:abstractNumId="3" w15:restartNumberingAfterBreak="0">
     <w:nsid w:val="6F9F6EA1"/>
     <w:multiLevelType w:val="multilevel"/>
     <w:tmpl w:val="9424A2D0"/>
@@ -939,17 +1597,103 @@
       </w:rPr>
     </w:lvl>
   </w:abstractNum>
+  <w:abstractNum w:abstractNumId="4" w15:restartNumberingAfterBreak="0">
+    <w:nsid w:val="731A7964"/>
+    <w:multiLevelType w:val="hybridMultilevel"/>
+    <w:tmpl w:val="391C6DD0"/>
+    <w:lvl w:ilvl="0" w:tplc="0409000F">
+      <w:start w:val="1"/>
+      <w:numFmt w:val="decimal"/>
+      <w:lvlText w:val="%1."/>
+      <w:lvlJc w:val="left"/>
+      <w:pPr>
+        <w:ind w:left="420" w:hanging="420"/>
+      </w:pPr>
+    </w:lvl>
+    <w:lvl w:ilvl="1" w:tplc="04090019" w:tentative="1">
+      <w:start w:val="1"/>
+      <w:numFmt w:val="lowerLetter"/>
+      <w:lvlText w:val="%2)"/>
+      <w:lvlJc w:val="left"/>
+      <w:pPr>
+        <w:ind w:left="840" w:hanging="420"/>
+      </w:pPr>
+    </w:lvl>
+    <w:lvl w:ilvl="2" w:tplc="0409001B" w:tentative="1">
+      <w:start w:val="1"/>
+      <w:numFmt w:val="lowerRoman"/>
+      <w:lvlText w:val="%3."/>
+      <w:lvlJc w:val="right"/>
+      <w:pPr>
+        <w:ind w:left="1260" w:hanging="420"/>
+      </w:pPr>
+    </w:lvl>
+    <w:lvl w:ilvl="3" w:tplc="0409000F" w:tentative="1">
+      <w:start w:val="1"/>
+      <w:numFmt w:val="decimal"/>
+      <w:lvlText w:val="%4."/>
+      <w:lvlJc w:val="left"/>
+      <w:pPr>
+        <w:ind w:left="1680" w:hanging="420"/>
+      </w:pPr>
+    </w:lvl>
+    <w:lvl w:ilvl="4" w:tplc="04090019" w:tentative="1">
+      <w:start w:val="1"/>
+      <w:numFmt w:val="lowerLetter"/>
+      <w:lvlText w:val="%5)"/>
+      <w:lvlJc w:val="left"/>
+      <w:pPr>
+        <w:ind w:left="2100" w:hanging="420"/>
+      </w:pPr>
+    </w:lvl>
+    <w:lvl w:ilvl="5" w:tplc="0409001B" w:tentative="1">
+      <w:start w:val="1"/>
+      <w:numFmt w:val="lowerRoman"/>
+      <w:lvlText w:val="%6."/>
+      <w:lvlJc w:val="right"/>
+      <w:pPr>
+        <w:ind w:left="2520" w:hanging="420"/>
+      </w:pPr>
+    </w:lvl>
+    <w:lvl w:ilvl="6" w:tplc="0409000F" w:tentative="1">
+      <w:start w:val="1"/>
+      <w:numFmt w:val="decimal"/>
+      <w:lvlText w:val="%7."/>
+      <w:lvlJc w:val="left"/>
+      <w:pPr>
+        <w:ind w:left="2940" w:hanging="420"/>
+      </w:pPr>
+    </w:lvl>
+    <w:lvl w:ilvl="7" w:tplc="04090019" w:tentative="1">
+      <w:start w:val="1"/>
+      <w:numFmt w:val="lowerLetter"/>
+      <w:lvlText w:val="%8)"/>
+      <w:lvlJc w:val="left"/>
+      <w:pPr>
+        <w:ind w:left="3360" w:hanging="420"/>
+      </w:pPr>
+    </w:lvl>
+    <w:lvl w:ilvl="8" w:tplc="0409001B" w:tentative="1">
+      <w:start w:val="1"/>
+      <w:numFmt w:val="lowerRoman"/>
+      <w:lvlText w:val="%9."/>
+      <w:lvlJc w:val="right"/>
+      <w:pPr>
+        <w:ind w:left="3780" w:hanging="420"/>
+      </w:pPr>
+    </w:lvl>
+  </w:abstractNum>
   <w:num w:numId="1">
-    <w:abstractNumId w:val="2"/>
+    <w:abstractNumId w:val="3"/>
   </w:num>
   <w:num w:numId="2">
-    <w:abstractNumId w:val="1"/>
+    <w:abstractNumId w:val="2"/>
   </w:num>
   <w:num w:numId="3">
     <w:abstractNumId w:val="0"/>
   </w:num>
   <w:num w:numId="4">
-    <w:abstractNumId w:val="1"/>
+    <w:abstractNumId w:val="2"/>
     <w:lvlOverride w:ilvl="0">
       <w:startOverride w:val="1"/>
     </w:lvlOverride>
@@ -979,7 +1723,13 @@
     </w:lvlOverride>
   </w:num>
   <w:num w:numId="5">
+    <w:abstractNumId w:val="2"/>
+  </w:num>
+  <w:num w:numId="6">
     <w:abstractNumId w:val="1"/>
+  </w:num>
+  <w:num w:numId="7">
+    <w:abstractNumId w:val="4"/>
   </w:num>
 </w:numbering>
 </file>
@@ -1394,7 +2144,7 @@
     <w:link w:val="10"/>
     <w:uiPriority w:val="9"/>
     <w:qFormat/>
-    <w:rsid w:val="009E2B44"/>
+    <w:rsid w:val="006906C5"/>
     <w:pPr>
       <w:keepNext/>
       <w:keepLines/>
@@ -1409,7 +2159,7 @@
       <w:b/>
       <w:bCs/>
       <w:kern w:val="44"/>
-      <w:sz w:val="44"/>
+      <w:sz w:val="36"/>
       <w:szCs w:val="44"/>
     </w:rPr>
   </w:style>
@@ -1420,7 +2170,7 @@
     <w:uiPriority w:val="9"/>
     <w:unhideWhenUsed/>
     <w:qFormat/>
-    <w:rsid w:val="0089130E"/>
+    <w:rsid w:val="006906C5"/>
     <w:pPr>
       <w:keepNext/>
       <w:keepLines/>
@@ -1446,7 +2196,7 @@
     <w:uiPriority w:val="9"/>
     <w:unhideWhenUsed/>
     <w:qFormat/>
-    <w:rsid w:val="00F4052D"/>
+    <w:rsid w:val="006906C5"/>
     <w:pPr>
       <w:keepNext/>
       <w:keepLines/>
@@ -1633,13 +2383,13 @@
     <w:basedOn w:val="a0"/>
     <w:link w:val="1"/>
     <w:uiPriority w:val="9"/>
-    <w:rsid w:val="009E2B44"/>
+    <w:rsid w:val="006906C5"/>
     <w:rPr>
       <w:rFonts w:eastAsia="微软雅黑"/>
       <w:b/>
       <w:bCs/>
       <w:kern w:val="44"/>
-      <w:sz w:val="44"/>
+      <w:sz w:val="36"/>
       <w:szCs w:val="44"/>
     </w:rPr>
   </w:style>
@@ -1648,7 +2398,7 @@
     <w:basedOn w:val="a0"/>
     <w:link w:val="2"/>
     <w:uiPriority w:val="9"/>
-    <w:rsid w:val="0089130E"/>
+    <w:rsid w:val="006906C5"/>
     <w:rPr>
       <w:rFonts w:asciiTheme="majorHAnsi" w:eastAsia="微软雅黑" w:hAnsiTheme="majorHAnsi" w:cstheme="majorBidi"/>
       <w:b/>
@@ -1662,7 +2412,7 @@
     <w:basedOn w:val="a0"/>
     <w:link w:val="3"/>
     <w:uiPriority w:val="9"/>
-    <w:rsid w:val="00F4052D"/>
+    <w:rsid w:val="006906C5"/>
     <w:rPr>
       <w:rFonts w:eastAsia="微软雅黑"/>
       <w:bCs/>
@@ -1763,6 +2513,16 @@
         <w:insideV w:val="single" w:sz="4" w:space="0" w:color="auto"/>
       </w:tblBorders>
     </w:tblPr>
+  </w:style>
+  <w:style w:type="paragraph" w:styleId="a4">
+    <w:name w:val="List Paragraph"/>
+    <w:basedOn w:val="a"/>
+    <w:uiPriority w:val="34"/>
+    <w:qFormat/>
+    <w:rsid w:val="001773F4"/>
+    <w:pPr>
+      <w:ind w:firstLineChars="200" w:firstLine="420"/>
+    </w:pPr>
   </w:style>
 </w:styles>
 </file>

</xml_diff>